<commit_message>
Blocks can be placed, ghost block snaps to sides
</commit_message>
<xml_diff>
--- a/Documentation/Flowcharts/BlockPlacement.docx
+++ b/Documentation/Flowcharts/BlockPlacement.docx
@@ -1031,7 +1031,6 @@
                                 </w:rPr>
                                 <w:t xml:space="preserve">private Vector3 </w:t>
                               </w:r>
-                              <w:proofErr w:type="spellStart"/>
                               <w:r>
                                 <w:rPr>
                                   <w:b/>
@@ -1039,7 +1038,6 @@
                                 </w:rPr>
                                 <w:t>snapPos</w:t>
                               </w:r>
-                              <w:proofErr w:type="spellEnd"/>
                             </w:p>
                           </w:txbxContent>
                         </wps:txbx>
@@ -2277,7 +2275,6 @@
                           </w:rPr>
                           <w:t xml:space="preserve">private Vector3 </w:t>
                         </w:r>
-                        <w:proofErr w:type="spellStart"/>
                         <w:r>
                           <w:rPr>
                             <w:b/>
@@ -2285,7 +2282,6 @@
                           </w:rPr>
                           <w:t>snapPos</w:t>
                         </w:r>
-                        <w:proofErr w:type="spellEnd"/>
                       </w:p>
                     </w:txbxContent>
                   </v:textbox>
@@ -2937,7 +2933,6 @@
                                 </w:rPr>
                                 <w:t xml:space="preserve">ctor3 </w:t>
                               </w:r>
-                              <w:proofErr w:type="spellStart"/>
                               <w:r>
                                 <w:rPr>
                                   <w:b/>
@@ -2945,7 +2940,6 @@
                                 </w:rPr>
                                 <w:t>pivotPos</w:t>
                               </w:r>
-                              <w:proofErr w:type="spellEnd"/>
                             </w:p>
                             <w:p>
                               <w:pPr>
@@ -2958,9 +2952,14 @@
                                 <w:rPr>
                                   <w:sz w:val="18"/>
                                 </w:rPr>
-                                <w:t xml:space="preserve">Vector3 </w:t>
-                              </w:r>
-                              <w:proofErr w:type="spellStart"/>
+                                <w:t>Quaternion</w:t>
+                              </w:r>
+                              <w:r>
+                                <w:rPr>
+                                  <w:sz w:val="18"/>
+                                </w:rPr>
+                                <w:t xml:space="preserve"> </w:t>
+                              </w:r>
                               <w:r>
                                 <w:rPr>
                                   <w:b/>
@@ -2968,7 +2967,6 @@
                                 </w:rPr>
                                 <w:t>pivotRot</w:t>
                               </w:r>
-                              <w:proofErr w:type="spellEnd"/>
                             </w:p>
                           </w:txbxContent>
                         </wps:txbx>
@@ -3017,7 +3015,6 @@
                                   <w:sz w:val="18"/>
                                 </w:rPr>
                               </w:pPr>
-                              <w:proofErr w:type="spellStart"/>
                               <w:r>
                                 <w:rPr>
                                   <w:b/>
@@ -3025,7 +3022,6 @@
                                 </w:rPr>
                                 <w:t>snapPos</w:t>
                               </w:r>
-                              <w:proofErr w:type="spellEnd"/>
                               <w:r>
                                 <w:rPr>
                                   <w:sz w:val="18"/>
@@ -3037,23 +3033,7 @@
                                   <w:b/>
                                   <w:sz w:val="18"/>
                                 </w:rPr>
-                                <w:t xml:space="preserve"> </w:t>
-                              </w:r>
-                              <w:proofErr w:type="spellStart"/>
-                              <w:r>
-                                <w:rPr>
-                                  <w:b/>
-                                  <w:sz w:val="18"/>
-                                </w:rPr>
-                                <w:t>pivotPos</w:t>
-                              </w:r>
-                              <w:proofErr w:type="spellEnd"/>
-                              <w:r>
-                                <w:rPr>
-                                  <w:b/>
-                                  <w:sz w:val="18"/>
-                                </w:rPr>
-                                <w:t xml:space="preserve"> </w:t>
+                                <w:t xml:space="preserve"> pivotPos </w:t>
                               </w:r>
                               <w:r>
                                 <w:rPr>
@@ -3161,7 +3141,6 @@
                                 </w:rPr>
                                 <w:t xml:space="preserve">Ghost block pos = </w:t>
                               </w:r>
-                              <w:proofErr w:type="spellStart"/>
                               <w:r>
                                 <w:rPr>
                                   <w:b/>
@@ -3169,7 +3148,6 @@
                                 </w:rPr>
                                 <w:t>snapPos</w:t>
                               </w:r>
-                              <w:proofErr w:type="spellEnd"/>
                             </w:p>
                           </w:txbxContent>
                         </wps:txbx>
@@ -3219,7 +3197,6 @@
                                   <w:rFonts w:asciiTheme="minorHAnsi" w:hAnsiTheme="minorHAnsi"/>
                                 </w:rPr>
                               </w:pPr>
-                              <w:proofErr w:type="spellStart"/>
                               <w:r>
                                 <w:rPr>
                                   <w:rFonts w:asciiTheme="minorHAnsi" w:eastAsia="Calibri" w:hAnsiTheme="minorHAnsi"/>
@@ -3236,7 +3213,6 @@
                                 </w:rPr>
                                 <w:t>Pivot</w:t>
                               </w:r>
-                              <w:proofErr w:type="spellEnd"/>
                             </w:p>
                           </w:txbxContent>
                         </wps:txbx>
@@ -3429,7 +3405,6 @@
                                 </w:rPr>
                                 <w:t xml:space="preserve">Ghost block rot = </w:t>
                               </w:r>
-                              <w:proofErr w:type="spellStart"/>
                               <w:r>
                                 <w:rPr>
                                   <w:b/>
@@ -3437,7 +3412,6 @@
                                 </w:rPr>
                                 <w:t>pivotRot</w:t>
                               </w:r>
-                              <w:proofErr w:type="spellEnd"/>
                             </w:p>
                           </w:txbxContent>
                         </wps:txbx>
@@ -3586,7 +3560,6 @@
                           </w:rPr>
                           <w:t xml:space="preserve">ctor3 </w:t>
                         </w:r>
-                        <w:proofErr w:type="spellStart"/>
                         <w:r>
                           <w:rPr>
                             <w:b/>
@@ -3594,7 +3567,6 @@
                           </w:rPr>
                           <w:t>pivotPos</w:t>
                         </w:r>
-                        <w:proofErr w:type="spellEnd"/>
                       </w:p>
                       <w:p>
                         <w:pPr>
@@ -3607,9 +3579,14 @@
                           <w:rPr>
                             <w:sz w:val="18"/>
                           </w:rPr>
-                          <w:t xml:space="preserve">Vector3 </w:t>
-                        </w:r>
-                        <w:proofErr w:type="spellStart"/>
+                          <w:t>Quaternion</w:t>
+                        </w:r>
+                        <w:r>
+                          <w:rPr>
+                            <w:sz w:val="18"/>
+                          </w:rPr>
+                          <w:t xml:space="preserve"> </w:t>
+                        </w:r>
                         <w:r>
                           <w:rPr>
                             <w:b/>
@@ -3617,7 +3594,6 @@
                           </w:rPr>
                           <w:t>pivotRot</w:t>
                         </w:r>
-                        <w:proofErr w:type="spellEnd"/>
                       </w:p>
                     </w:txbxContent>
                   </v:textbox>
@@ -3633,7 +3609,6 @@
                             <w:sz w:val="18"/>
                           </w:rPr>
                         </w:pPr>
-                        <w:proofErr w:type="spellStart"/>
                         <w:r>
                           <w:rPr>
                             <w:b/>
@@ -3641,7 +3616,6 @@
                           </w:rPr>
                           <w:t>snapPos</w:t>
                         </w:r>
-                        <w:proofErr w:type="spellEnd"/>
                         <w:r>
                           <w:rPr>
                             <w:sz w:val="18"/>
@@ -3653,23 +3627,7 @@
                             <w:b/>
                             <w:sz w:val="18"/>
                           </w:rPr>
-                          <w:t xml:space="preserve"> </w:t>
-                        </w:r>
-                        <w:proofErr w:type="spellStart"/>
-                        <w:r>
-                          <w:rPr>
-                            <w:b/>
-                            <w:sz w:val="18"/>
-                          </w:rPr>
-                          <w:t>pivotPos</w:t>
-                        </w:r>
-                        <w:proofErr w:type="spellEnd"/>
-                        <w:r>
-                          <w:rPr>
-                            <w:b/>
-                            <w:sz w:val="18"/>
-                          </w:rPr>
-                          <w:t xml:space="preserve"> </w:t>
+                          <w:t xml:space="preserve"> pivotPos </w:t>
                         </w:r>
                         <w:r>
                           <w:rPr>
@@ -3713,7 +3671,6 @@
                           </w:rPr>
                           <w:t xml:space="preserve">Ghost block pos = </w:t>
                         </w:r>
-                        <w:proofErr w:type="spellStart"/>
                         <w:r>
                           <w:rPr>
                             <w:b/>
@@ -3721,7 +3678,6 @@
                           </w:rPr>
                           <w:t>snapPos</w:t>
                         </w:r>
-                        <w:proofErr w:type="spellEnd"/>
                       </w:p>
                     </w:txbxContent>
                   </v:textbox>
@@ -3738,7 +3694,6 @@
                             <w:rFonts w:asciiTheme="minorHAnsi" w:hAnsiTheme="minorHAnsi"/>
                           </w:rPr>
                         </w:pPr>
-                        <w:proofErr w:type="spellStart"/>
                         <w:r>
                           <w:rPr>
                             <w:rFonts w:asciiTheme="minorHAnsi" w:eastAsia="Calibri" w:hAnsiTheme="minorHAnsi"/>
@@ -3755,7 +3710,6 @@
                           </w:rPr>
                           <w:t>Pivot</w:t>
                         </w:r>
-                        <w:proofErr w:type="spellEnd"/>
                       </w:p>
                     </w:txbxContent>
                   </v:textbox>
@@ -3823,7 +3777,6 @@
                           </w:rPr>
                           <w:t xml:space="preserve">Ghost block rot = </w:t>
                         </w:r>
-                        <w:proofErr w:type="spellStart"/>
                         <w:r>
                           <w:rPr>
                             <w:b/>
@@ -3831,7 +3784,6 @@
                           </w:rPr>
                           <w:t>pivotRot</w:t>
                         </w:r>
-                        <w:proofErr w:type="spellEnd"/>
                       </w:p>
                     </w:txbxContent>
                   </v:textbox>
@@ -3923,7 +3875,6 @@
       </w:r>
     </w:p>
     <w:p>
-      <w:bookmarkStart w:id="0" w:name="_GoBack"/>
       <w:r>
         <w:rPr>
           <w:noProof/>
@@ -4620,7 +4571,15 @@
                                 <w:rPr>
                                   <w:sz w:val="16"/>
                                 </w:rPr>
-                                <w:t xml:space="preserve"> = new Vector3</w:t>
+                                <w:t xml:space="preserve"> = new Vecto</w:t>
+                              </w:r>
+                              <w:bookmarkStart w:id="0" w:name="_GoBack"/>
+                              <w:bookmarkEnd w:id="0"/>
+                              <w:r>
+                                <w:rPr>
+                                  <w:sz w:val="16"/>
+                                </w:rPr>
+                                <w:t>r3</w:t>
                               </w:r>
                             </w:p>
                             <w:p>
@@ -5661,7 +5620,15 @@
                           <w:rPr>
                             <w:sz w:val="16"/>
                           </w:rPr>
-                          <w:t xml:space="preserve"> = new Vector3</w:t>
+                          <w:t xml:space="preserve"> = new Vecto</w:t>
+                        </w:r>
+                        <w:bookmarkStart w:id="1" w:name="_GoBack"/>
+                        <w:bookmarkEnd w:id="1"/>
+                        <w:r>
+                          <w:rPr>
+                            <w:sz w:val="16"/>
+                          </w:rPr>
+                          <w:t>r3</w:t>
                         </w:r>
                       </w:p>
                       <w:p>
@@ -5988,7 +5955,6 @@
           </mc:Fallback>
         </mc:AlternateContent>
       </w:r>
-      <w:bookmarkEnd w:id="0"/>
     </w:p>
     <w:sectPr>
       <w:pgSz w:w="11906" w:h="16838"/>
@@ -7211,7 +7177,7 @@
 </file>
 
 <file path=customXml/itemProps1.xml><?xml version="1.0" encoding="utf-8"?>
-<ds:datastoreItem xmlns:ds="http://schemas.openxmlformats.org/officeDocument/2006/customXml" ds:itemID="{8C93A03A-362A-447F-A1C8-37269F5C07BC}">
+<ds:datastoreItem xmlns:ds="http://schemas.openxmlformats.org/officeDocument/2006/customXml" ds:itemID="{DDA6FAC2-C990-4FC8-B66D-36833C2A271A}">
   <ds:schemaRefs>
     <ds:schemaRef ds:uri="http://schemas.openxmlformats.org/officeDocument/2006/bibliography"/>
   </ds:schemaRefs>

</xml_diff>